<commit_message>
add end call function
</commit_message>
<xml_diff>
--- a/documents/دليل الاستخدام.docx
+++ b/documents/دليل الاستخدام.docx
@@ -2103,6 +2103,170 @@
     </w:p>
     <w:p>
       <w:pPr>
+        <w:pStyle w:val="a3"/>
+        <w:rPr>
+          <w:rFonts w:hint="cs"/>
+          <w:sz w:val="32"/>
+          <w:szCs w:val="32"/>
+          <w:rtl/>
+          <w:lang w:bidi="ar-EG"/>
+        </w:rPr>
+      </w:pPr>
+      <w:r>
+        <w:rPr>
+          <w:rFonts w:hint="cs"/>
+          <w:sz w:val="32"/>
+          <w:szCs w:val="32"/>
+          <w:rtl/>
+          <w:lang w:bidi="ar-EG"/>
+        </w:rPr>
+        <w:t>حيث يوجد عدة ردود لها ومنها:</w:t>
+      </w:r>
+    </w:p>
+    <w:p>
+      <w:pPr>
+        <w:pStyle w:val="a3"/>
+        <w:rPr>
+          <w:rFonts w:cs="Arial" w:hint="cs"/>
+          <w:sz w:val="32"/>
+          <w:szCs w:val="32"/>
+          <w:rtl/>
+          <w:lang w:bidi="ar-EG"/>
+        </w:rPr>
+      </w:pPr>
+      <w:r>
+        <w:rPr>
+          <w:rFonts w:cs="Arial"/>
+          <w:sz w:val="32"/>
+          <w:szCs w:val="32"/>
+          <w:rtl/>
+          <w:lang w:bidi="ar-EG"/>
+        </w:rPr>
+        <w:t>{</w:t>
+      </w:r>
+      <w:r>
+        <w:rPr>
+          <w:sz w:val="32"/>
+          <w:szCs w:val="32"/>
+          <w:lang w:bidi="ar-EG"/>
+        </w:rPr>
+        <w:t>message:'done</w:t>
+      </w:r>
+      <w:r>
+        <w:rPr>
+          <w:rFonts w:cs="Arial"/>
+          <w:sz w:val="32"/>
+          <w:szCs w:val="32"/>
+          <w:rtl/>
+          <w:lang w:bidi="ar-EG"/>
+        </w:rPr>
+        <w:t>'}</w:t>
+      </w:r>
+    </w:p>
+    <w:p>
+      <w:pPr>
+        <w:pStyle w:val="a3"/>
+        <w:rPr>
+          <w:rFonts w:cs="Arial" w:hint="cs"/>
+          <w:sz w:val="32"/>
+          <w:szCs w:val="32"/>
+          <w:rtl/>
+          <w:lang w:bidi="ar-EG"/>
+        </w:rPr>
+      </w:pPr>
+      <w:r>
+        <w:rPr>
+          <w:rFonts w:cs="Arial"/>
+          <w:sz w:val="32"/>
+          <w:szCs w:val="32"/>
+          <w:rtl/>
+          <w:lang w:bidi="ar-EG"/>
+        </w:rPr>
+        <w:t>{</w:t>
+      </w:r>
+      <w:r>
+        <w:rPr>
+          <w:sz w:val="32"/>
+          <w:szCs w:val="32"/>
+          <w:lang w:bidi="ar-EG"/>
+        </w:rPr>
+        <w:t>message:'error</w:t>
+      </w:r>
+      <w:r>
+        <w:rPr>
+          <w:rFonts w:cs="Arial"/>
+          <w:sz w:val="32"/>
+          <w:szCs w:val="32"/>
+          <w:rtl/>
+          <w:lang w:bidi="ar-EG"/>
+        </w:rPr>
+        <w:t>'}</w:t>
+      </w:r>
+    </w:p>
+    <w:p>
+      <w:pPr>
+        <w:pStyle w:val="a3"/>
+        <w:rPr>
+          <w:rFonts w:cs="Arial" w:hint="cs"/>
+          <w:sz w:val="32"/>
+          <w:szCs w:val="32"/>
+          <w:rtl/>
+          <w:lang w:bidi="ar-EG"/>
+        </w:rPr>
+      </w:pPr>
+      <w:r>
+        <w:rPr>
+          <w:rFonts w:cs="Arial"/>
+          <w:sz w:val="32"/>
+          <w:szCs w:val="32"/>
+          <w:rtl/>
+          <w:lang w:bidi="ar-EG"/>
+        </w:rPr>
+        <w:t>{</w:t>
+      </w:r>
+      <w:r>
+        <w:rPr>
+          <w:sz w:val="32"/>
+          <w:szCs w:val="32"/>
+          <w:lang w:bidi="ar-EG"/>
+        </w:rPr>
+        <w:t>message:'ended</w:t>
+      </w:r>
+      <w:r>
+        <w:rPr>
+          <w:rFonts w:cs="Arial"/>
+          <w:sz w:val="32"/>
+          <w:szCs w:val="32"/>
+          <w:rtl/>
+          <w:lang w:bidi="ar-EG"/>
+        </w:rPr>
+        <w:t>'}</w:t>
+      </w:r>
+    </w:p>
+    <w:p>
+      <w:pPr>
+        <w:pStyle w:val="a3"/>
+        <w:rPr>
+          <w:rFonts w:hint="cs"/>
+          <w:sz w:val="32"/>
+          <w:szCs w:val="32"/>
+          <w:rtl/>
+          <w:lang w:bidi="ar-EG"/>
+        </w:rPr>
+      </w:pPr>
+      <w:r>
+        <w:rPr>
+          <w:rFonts w:cs="Arial" w:hint="cs"/>
+          <w:sz w:val="32"/>
+          <w:szCs w:val="32"/>
+          <w:rtl/>
+          <w:lang w:bidi="ar-EG"/>
+        </w:rPr>
+        <w:t>الاخيرة بحال تم انهاء المكالمة من المستخدم قبل دخول المستشارة</w:t>
+      </w:r>
+    </w:p>
+    <w:p>
+      <w:pPr>
         <w:rPr>
           <w:rtl/>
           <w:lang w:bidi="ar-SY"/>
@@ -2681,7 +2845,6 @@
                 <w:rtl/>
                 <w:lang w:bidi="ar-SY"/>
               </w:rPr>
-              <w:lastRenderedPageBreak/>
               <w:t xml:space="preserve">رقم </w:t>
             </w:r>
             <w:r>
@@ -3496,6 +3659,7 @@
         <w:rPr>
           <w:lang w:bidi="ar-EG"/>
         </w:rPr>
+        <w:lastRenderedPageBreak/>
         <w:t xml:space="preserve">        tag:"videoConversation",</w:t>
       </w:r>
     </w:p>
@@ -3553,7 +3717,6 @@
         <w:rPr>
           <w:lang w:bidi="ar-EG"/>
         </w:rPr>
-        <w:lastRenderedPageBreak/>
         <w:t xml:space="preserve">        user</w:t>
       </w:r>
       <w:r>

</xml_diff>

<commit_message>
add video audio conversation
</commit_message>
<xml_diff>
--- a/documents/دليل الاستخدام.docx
+++ b/documents/دليل الاستخدام.docx
@@ -1595,12 +1595,21 @@
           <w:lang w:bidi="ar-SY"/>
         </w:rPr>
       </w:pPr>
+    </w:p>
+    <w:p>
+      <w:pPr>
+        <w:pStyle w:val="a3"/>
+        <w:rPr>
+          <w:lang w:bidi="ar-SY"/>
+        </w:rPr>
+      </w:pPr>
       <w:r>
         <w:rPr>
           <w:rFonts w:hint="cs"/>
           <w:rtl/>
           <w:lang w:bidi="ar-SY"/>
         </w:rPr>
+        <w:lastRenderedPageBreak/>
         <w:t>الاجابة على المكالمة</w:t>
       </w:r>
     </w:p>
@@ -1636,7 +1645,6 @@
               <w:rPr>
                 <w:lang w:bidi="ar-SY"/>
               </w:rPr>
-              <w:lastRenderedPageBreak/>
               <w:t>/host/api/call</w:t>
             </w:r>
           </w:p>
@@ -2105,27 +2113,154 @@
       <w:pPr>
         <w:pStyle w:val="a3"/>
         <w:rPr>
+          <w:sz w:val="32"/>
+          <w:szCs w:val="32"/>
+          <w:rtl/>
+          <w:lang w:bidi="ar-EG"/>
+        </w:rPr>
+      </w:pPr>
+      <w:r>
+        <w:rPr>
           <w:rFonts w:hint="cs"/>
           <w:sz w:val="32"/>
           <w:szCs w:val="32"/>
           <w:rtl/>
           <w:lang w:bidi="ar-EG"/>
         </w:rPr>
-      </w:pPr>
-      <w:r>
-        <w:rPr>
-          <w:rFonts w:hint="cs"/>
+        <w:t>حيث يوجد عدة ردود لها ومنها:</w:t>
+      </w:r>
+    </w:p>
+    <w:p>
+      <w:pPr>
+        <w:pStyle w:val="a3"/>
+        <w:rPr>
+          <w:rFonts w:cs="Arial"/>
           <w:sz w:val="32"/>
           <w:szCs w:val="32"/>
           <w:rtl/>
           <w:lang w:bidi="ar-EG"/>
         </w:rPr>
-        <w:t>حيث يوجد عدة ردود لها ومنها:</w:t>
+      </w:pPr>
+      <w:r>
+        <w:rPr>
+          <w:rFonts w:cs="Arial"/>
+          <w:sz w:val="32"/>
+          <w:szCs w:val="32"/>
+          <w:rtl/>
+          <w:lang w:bidi="ar-EG"/>
+        </w:rPr>
+        <w:t>{</w:t>
+      </w:r>
+      <w:r>
+        <w:rPr>
+          <w:sz w:val="32"/>
+          <w:szCs w:val="32"/>
+          <w:lang w:bidi="ar-EG"/>
+        </w:rPr>
+        <w:t>message:'done</w:t>
+      </w:r>
+      <w:r>
+        <w:rPr>
+          <w:rFonts w:cs="Arial"/>
+          <w:sz w:val="32"/>
+          <w:szCs w:val="32"/>
+          <w:rtl/>
+          <w:lang w:bidi="ar-EG"/>
+        </w:rPr>
+        <w:t>'}</w:t>
       </w:r>
     </w:p>
     <w:p>
       <w:pPr>
         <w:pStyle w:val="a3"/>
+        <w:rPr>
+          <w:rFonts w:cs="Arial"/>
+          <w:sz w:val="32"/>
+          <w:szCs w:val="32"/>
+          <w:rtl/>
+          <w:lang w:bidi="ar-EG"/>
+        </w:rPr>
+      </w:pPr>
+      <w:r>
+        <w:rPr>
+          <w:rFonts w:cs="Arial"/>
+          <w:sz w:val="32"/>
+          <w:szCs w:val="32"/>
+          <w:rtl/>
+          <w:lang w:bidi="ar-EG"/>
+        </w:rPr>
+        <w:t>{</w:t>
+      </w:r>
+      <w:r>
+        <w:rPr>
+          <w:sz w:val="32"/>
+          <w:szCs w:val="32"/>
+          <w:lang w:bidi="ar-EG"/>
+        </w:rPr>
+        <w:t>message:'error</w:t>
+      </w:r>
+      <w:r>
+        <w:rPr>
+          <w:rFonts w:cs="Arial"/>
+          <w:sz w:val="32"/>
+          <w:szCs w:val="32"/>
+          <w:rtl/>
+          <w:lang w:bidi="ar-EG"/>
+        </w:rPr>
+        <w:t>'}</w:t>
+      </w:r>
+    </w:p>
+    <w:p>
+      <w:pPr>
+        <w:pStyle w:val="a3"/>
+        <w:rPr>
+          <w:rFonts w:cs="Arial"/>
+          <w:sz w:val="32"/>
+          <w:szCs w:val="32"/>
+          <w:rtl/>
+          <w:lang w:bidi="ar-EG"/>
+        </w:rPr>
+      </w:pPr>
+      <w:r>
+        <w:rPr>
+          <w:rFonts w:cs="Arial"/>
+          <w:sz w:val="32"/>
+          <w:szCs w:val="32"/>
+          <w:rtl/>
+          <w:lang w:bidi="ar-EG"/>
+        </w:rPr>
+        <w:t>{</w:t>
+      </w:r>
+      <w:r>
+        <w:rPr>
+          <w:sz w:val="32"/>
+          <w:szCs w:val="32"/>
+          <w:lang w:bidi="ar-EG"/>
+        </w:rPr>
+        <w:t>message:'ended</w:t>
+      </w:r>
+      <w:r>
+        <w:rPr>
+          <w:rFonts w:cs="Arial"/>
+          <w:sz w:val="32"/>
+          <w:szCs w:val="32"/>
+          <w:rtl/>
+          <w:lang w:bidi="ar-EG"/>
+        </w:rPr>
+        <w:t>'}</w:t>
+      </w:r>
+    </w:p>
+    <w:p>
+      <w:pPr>
+        <w:pStyle w:val="a3"/>
+        <w:rPr>
+          <w:sz w:val="32"/>
+          <w:szCs w:val="32"/>
+          <w:rtl/>
+          <w:lang w:bidi="ar-EG"/>
+        </w:rPr>
+      </w:pPr>
+      <w:r>
         <w:rPr>
           <w:rFonts w:cs="Arial" w:hint="cs"/>
           <w:sz w:val="32"/>
@@ -2133,145 +2268,95 @@
           <w:rtl/>
           <w:lang w:bidi="ar-EG"/>
         </w:rPr>
-      </w:pPr>
-      <w:r>
-        <w:rPr>
-          <w:rFonts w:cs="Arial"/>
+        <w:t>الاخيرة بحال تم انهاء المكالمة من المستخدم قبل دخول المستشارة</w:t>
+      </w:r>
+    </w:p>
+    <w:p>
+      <w:pPr>
+        <w:rPr>
+          <w:rFonts w:hint="cs"/>
+          <w:b/>
+          <w:bCs/>
+          <w:sz w:val="36"/>
+          <w:szCs w:val="36"/>
+          <w:rtl/>
+          <w:lang w:bidi="ar-EG"/>
+        </w:rPr>
+      </w:pPr>
+      <w:r>
+        <w:rPr>
+          <w:rFonts w:hint="cs"/>
+          <w:b/>
+          <w:bCs/>
+          <w:sz w:val="36"/>
+          <w:szCs w:val="36"/>
+          <w:rtl/>
+          <w:lang w:bidi="ar-EG"/>
+        </w:rPr>
+        <w:t>بعد اضافة المكالمة او الاجابة عليها من قبل المستشار يتم استدعاء رابط</w:t>
+      </w:r>
+    </w:p>
+    <w:p>
+      <w:pPr>
+        <w:bidi w:val="0"/>
+        <w:rPr>
+          <w:b/>
+          <w:bCs/>
           <w:sz w:val="32"/>
           <w:szCs w:val="32"/>
-          <w:rtl/>
-          <w:lang w:bidi="ar-EG"/>
-        </w:rPr>
-        <w:t>{</w:t>
-      </w:r>
-      <w:r>
-        <w:rPr>
+          <w:lang w:bidi="ar-EG"/>
+        </w:rPr>
+      </w:pPr>
+      <w:hyperlink r:id="rId13" w:history="1">
+        <w:r>
+          <w:rPr>
+            <w:rStyle w:val="Hyperlink"/>
+            <w:b/>
+            <w:bCs/>
+            <w:sz w:val="32"/>
+            <w:szCs w:val="32"/>
+            <w:lang w:bidi="ar-EG"/>
+          </w:rPr>
+          <w:t>https://rahafat.herokuapp.com/r/{roomid}/{userid}</w:t>
+        </w:r>
+      </w:hyperlink>
+    </w:p>
+    <w:p>
+      <w:pPr>
+        <w:rPr>
+          <w:rFonts w:hint="cs"/>
+          <w:b/>
+          <w:bCs/>
           <w:sz w:val="32"/>
           <w:szCs w:val="32"/>
-          <w:lang w:bidi="ar-EG"/>
-        </w:rPr>
-        <w:t>message:'done</w:t>
-      </w:r>
-      <w:r>
-        <w:rPr>
-          <w:rFonts w:cs="Arial"/>
+          <w:rtl/>
+          <w:lang w:bidi="ar-EG"/>
+        </w:rPr>
+      </w:pPr>
+      <w:r>
+        <w:rPr>
+          <w:rFonts w:hint="cs"/>
+          <w:b/>
+          <w:bCs/>
           <w:sz w:val="32"/>
           <w:szCs w:val="32"/>
           <w:rtl/>
           <w:lang w:bidi="ar-EG"/>
         </w:rPr>
-        <w:t>'}</w:t>
-      </w:r>
-    </w:p>
-    <w:p>
-      <w:pPr>
-        <w:pStyle w:val="a3"/>
-        <w:rPr>
-          <w:rFonts w:cs="Arial" w:hint="cs"/>
+        <w:t xml:space="preserve">ويبقى الرابط مفعل لمدة 5 دقائق </w:t>
+      </w:r>
+      <w:r>
+        <w:rPr>
+          <w:rFonts w:hint="cs"/>
+          <w:b/>
+          <w:bCs/>
           <w:sz w:val="32"/>
           <w:szCs w:val="32"/>
           <w:rtl/>
           <w:lang w:bidi="ar-EG"/>
         </w:rPr>
-      </w:pPr>
-      <w:r>
-        <w:rPr>
-          <w:rFonts w:cs="Arial"/>
-          <w:sz w:val="32"/>
-          <w:szCs w:val="32"/>
-          <w:rtl/>
-          <w:lang w:bidi="ar-EG"/>
-        </w:rPr>
-        <w:t>{</w:t>
-      </w:r>
-      <w:r>
-        <w:rPr>
-          <w:sz w:val="32"/>
-          <w:szCs w:val="32"/>
-          <w:lang w:bidi="ar-EG"/>
-        </w:rPr>
-        <w:t>message:'error</w:t>
-      </w:r>
-      <w:r>
-        <w:rPr>
-          <w:rFonts w:cs="Arial"/>
-          <w:sz w:val="32"/>
-          <w:szCs w:val="32"/>
-          <w:rtl/>
-          <w:lang w:bidi="ar-EG"/>
-        </w:rPr>
-        <w:t>'}</w:t>
-      </w:r>
-    </w:p>
-    <w:p>
-      <w:pPr>
-        <w:pStyle w:val="a3"/>
-        <w:rPr>
-          <w:rFonts w:cs="Arial" w:hint="cs"/>
-          <w:sz w:val="32"/>
-          <w:szCs w:val="32"/>
-          <w:rtl/>
-          <w:lang w:bidi="ar-EG"/>
-        </w:rPr>
-      </w:pPr>
-      <w:r>
-        <w:rPr>
-          <w:rFonts w:cs="Arial"/>
-          <w:sz w:val="32"/>
-          <w:szCs w:val="32"/>
-          <w:rtl/>
-          <w:lang w:bidi="ar-EG"/>
-        </w:rPr>
-        <w:t>{</w:t>
-      </w:r>
-      <w:r>
-        <w:rPr>
-          <w:sz w:val="32"/>
-          <w:szCs w:val="32"/>
-          <w:lang w:bidi="ar-EG"/>
-        </w:rPr>
-        <w:t>message:'ended</w:t>
-      </w:r>
-      <w:r>
-        <w:rPr>
-          <w:rFonts w:cs="Arial"/>
-          <w:sz w:val="32"/>
-          <w:szCs w:val="32"/>
-          <w:rtl/>
-          <w:lang w:bidi="ar-EG"/>
-        </w:rPr>
-        <w:t>'}</w:t>
-      </w:r>
-    </w:p>
-    <w:p>
-      <w:pPr>
-        <w:pStyle w:val="a3"/>
-        <w:rPr>
-          <w:rFonts w:hint="cs"/>
-          <w:sz w:val="32"/>
-          <w:szCs w:val="32"/>
-          <w:rtl/>
-          <w:lang w:bidi="ar-EG"/>
-        </w:rPr>
-      </w:pPr>
-      <w:r>
-        <w:rPr>
-          <w:rFonts w:cs="Arial" w:hint="cs"/>
-          <w:sz w:val="32"/>
-          <w:szCs w:val="32"/>
-          <w:rtl/>
-          <w:lang w:bidi="ar-EG"/>
-        </w:rPr>
-        <w:t>الاخيرة بحال تم انهاء المكالمة من المستخدم قبل دخول المستشارة</w:t>
-      </w:r>
-    </w:p>
-    <w:p>
-      <w:pPr>
-        <w:rPr>
-          <w:rtl/>
-          <w:lang w:bidi="ar-SY"/>
-        </w:rPr>
-      </w:pPr>
+        <w:t xml:space="preserve">من انشاء المحادثة </w:t>
+      </w:r>
     </w:p>
     <w:p>
       <w:pPr>
@@ -2535,7 +2620,7 @@
                           </pic:cNvPicPr>
                         </pic:nvPicPr>
                         <pic:blipFill>
-                          <a:blip r:embed="rId13" cstate="print"/>
+                          <a:blip r:embed="rId14" cstate="print"/>
                           <a:srcRect/>
                           <a:stretch>
                             <a:fillRect/>
@@ -2608,6 +2693,7 @@
               <w:rPr>
                 <w:noProof/>
               </w:rPr>
+              <w:lastRenderedPageBreak/>
               <w:drawing>
                 <wp:inline distT="0" distB="0" distL="0" distR="0">
                   <wp:extent cx="2717165" cy="1518285"/>
@@ -2626,7 +2712,7 @@
                           </pic:cNvPicPr>
                         </pic:nvPicPr>
                         <pic:blipFill>
-                          <a:blip r:embed="rId14" cstate="print"/>
+                          <a:blip r:embed="rId15" cstate="print"/>
                           <a:srcRect/>
                           <a:stretch>
                             <a:fillRect/>
@@ -2936,7 +3022,7 @@
                           </pic:cNvPicPr>
                         </pic:nvPicPr>
                         <pic:blipFill>
-                          <a:blip r:embed="rId15" cstate="print"/>
+                          <a:blip r:embed="rId16" cstate="print"/>
                           <a:srcRect/>
                           <a:stretch>
                             <a:fillRect/>
@@ -3027,7 +3113,7 @@
                           </pic:cNvPicPr>
                         </pic:nvPicPr>
                         <pic:blipFill>
-                          <a:blip r:embed="rId16" cstate="print"/>
+                          <a:blip r:embed="rId17" cstate="print"/>
                           <a:srcRect/>
                           <a:stretch>
                             <a:fillRect/>
@@ -3391,7 +3477,7 @@
                           </pic:cNvPicPr>
                         </pic:nvPicPr>
                         <pic:blipFill>
-                          <a:blip r:embed="rId17" cstate="print"/>
+                          <a:blip r:embed="rId18" cstate="print"/>
                           <a:srcRect/>
                           <a:stretch>
                             <a:fillRect/>
@@ -3482,7 +3568,7 @@
                           </pic:cNvPicPr>
                         </pic:nvPicPr>
                         <pic:blipFill>
-                          <a:blip r:embed="rId18" cstate="print"/>
+                          <a:blip r:embed="rId19" cstate="print"/>
                           <a:srcRect/>
                           <a:stretch>
                             <a:fillRect/>
@@ -3659,7 +3745,6 @@
         <w:rPr>
           <w:lang w:bidi="ar-EG"/>
         </w:rPr>
-        <w:lastRenderedPageBreak/>
         <w:t xml:space="preserve">        tag:"videoConversation",</w:t>
       </w:r>
     </w:p>
@@ -4585,6 +4670,17 @@
     <w:uiPriority w:val="99"/>
     <w:semiHidden/>
     <w:rsid w:val="00AD4FFC"/>
+  </w:style>
+  <w:style w:type="character" w:styleId="Hyperlink">
+    <w:name w:val="Hyperlink"/>
+    <w:basedOn w:val="a0"/>
+    <w:uiPriority w:val="99"/>
+    <w:unhideWhenUsed/>
+    <w:rsid w:val="000B019A"/>
+    <w:rPr>
+      <w:color w:val="0000FF" w:themeColor="hyperlink"/>
+      <w:u w:val="single"/>
+    </w:rPr>
   </w:style>
 </w:styles>
 </file>

</xml_diff>